<commit_message>
Edited the title of the Test plan document
</commit_message>
<xml_diff>
--- a/Test Plan.docx
+++ b/Test Plan.docx
@@ -17,32 +17,40 @@
           <w:sz w:val="28"/>
           <w:u w:val="single"/>
         </w:rPr>
-        <w:t>Test Plan for Mobile App Development with Integration</w:t>
-      </w:r>
-    </w:p>
-    <w:p>
-      <w:pPr>
-        <w:rPr>
-          <w:sz w:val="24"/>
-        </w:rPr>
-      </w:pPr>
-    </w:p>
-    <w:p>
-      <w:pPr>
-        <w:rPr>
-          <w:b/>
-          <w:sz w:val="24"/>
-        </w:rPr>
-      </w:pPr>
-      <w:r>
-        <w:rPr>
-          <w:b/>
-          <w:sz w:val="24"/>
-        </w:rPr>
-        <w:t>1. Introduction</w:t>
+        <w:t xml:space="preserve">Test </w:t>
+      </w:r>
+      <w:r>
+        <w:rPr>
+          <w:b/>
+          <w:sz w:val="28"/>
+          <w:u w:val="single"/>
+        </w:rPr>
+        <w:t>Plan for Mobile App Development</w:t>
       </w:r>
       <w:bookmarkStart w:id="0" w:name="_GoBack"/>
       <w:bookmarkEnd w:id="0"/>
+    </w:p>
+    <w:p>
+      <w:pPr>
+        <w:rPr>
+          <w:sz w:val="24"/>
+        </w:rPr>
+      </w:pPr>
+    </w:p>
+    <w:p>
+      <w:pPr>
+        <w:rPr>
+          <w:b/>
+          <w:sz w:val="24"/>
+        </w:rPr>
+      </w:pPr>
+      <w:r>
+        <w:rPr>
+          <w:b/>
+          <w:sz w:val="24"/>
+        </w:rPr>
+        <w:t>1. Introduction</w:t>
+      </w:r>
     </w:p>
     <w:p>
       <w:pPr>
@@ -807,7 +815,7 @@
           <w:rPr>
             <w:noProof/>
           </w:rPr>
-          <w:t>3</w:t>
+          <w:t>1</w:t>
         </w:r>
         <w:r>
           <w:rPr>

</xml_diff>

<commit_message>
update the title text in master
</commit_message>
<xml_diff>
--- a/Test Plan.docx
+++ b/Test Plan.docx
@@ -17,7 +17,15 @@
           <w:sz w:val="28"/>
           <w:u w:val="single"/>
         </w:rPr>
-        <w:t>Test Plan for Mobile App Development with Integration</w:t>
+        <w:t xml:space="preserve">Mobile </w:t>
+      </w:r>
+      <w:r>
+        <w:rPr>
+          <w:b/>
+          <w:sz w:val="28"/>
+          <w:u w:val="single"/>
+        </w:rPr>
+        <w:t>App Development Test Plan</w:t>
       </w:r>
     </w:p>
     <w:p>
@@ -40,21 +48,27 @@
           <w:sz w:val="24"/>
         </w:rPr>
         <w:t>1. Introduction</w:t>
+      </w:r>
+    </w:p>
+    <w:p>
+      <w:pPr>
+        <w:rPr>
+          <w:sz w:val="24"/>
+        </w:rPr>
+      </w:pPr>
+      <w:r>
+        <w:rPr>
+          <w:sz w:val="24"/>
+        </w:rPr>
+        <w:t xml:space="preserve">- Purpose: Ensure the quality and reliability of the mobile app, specifically focusing on </w:t>
       </w:r>
       <w:bookmarkStart w:id="0" w:name="_GoBack"/>
       <w:bookmarkEnd w:id="0"/>
-    </w:p>
-    <w:p>
-      <w:pPr>
-        <w:rPr>
-          <w:sz w:val="24"/>
-        </w:rPr>
-      </w:pPr>
-      <w:r>
-        <w:rPr>
-          <w:sz w:val="24"/>
-        </w:rPr>
-        <w:t>- Purpose: Ensure the quality and reliability of the mobile app, specifically focusing on integration with subsystems.</w:t>
+      <w:r>
+        <w:rPr>
+          <w:sz w:val="24"/>
+        </w:rPr>
+        <w:t>integration with subsystems.</w:t>
       </w:r>
     </w:p>
     <w:p>
@@ -807,7 +821,7 @@
           <w:rPr>
             <w:noProof/>
           </w:rPr>
-          <w:t>3</w:t>
+          <w:t>1</w:t>
         </w:r>
         <w:r>
           <w:rPr>

</xml_diff>